<commit_message>
actualización todos los reports
</commit_message>
<xml_diff>
--- a/reports/C2/Group/00 - Requirements - Group.docx
+++ b/reports/C2/Group/00 - Requirements - Group.docx
@@ -5360,6 +5360,14 @@
         </w:rPr>
         <w:t>Para resolver este problema se ha corregido la configuración del proyecto, tal como se indicó al principio de este documento. Esta corrección, enfocada en solucionar el error relacionado con el placeholder, permitió resolver también el problema asociado a este requisito.</w:t>
       </w:r>
+      <w:r>
+        <w:rPr>
+          <w:sz w:val="22"/>
+          <w:szCs w:val="22"/>
+          <w:lang w:val="es-ES"/>
+        </w:rPr>
+        <w:t xml:space="preserve"> También se generaron nuevos test debido a las correcciones de los requisitos.</w:t>
+      </w:r>
     </w:p>
     <w:p>
       <w:pPr>
@@ -12718,6 +12726,7 @@
     <w:rsid w:val="005B3798"/>
     <w:rsid w:val="005C0A93"/>
     <w:rsid w:val="005C703A"/>
+    <w:rsid w:val="005D033C"/>
     <w:rsid w:val="005F0460"/>
     <w:rsid w:val="005F5BCD"/>
     <w:rsid w:val="006206EC"/>
@@ -12740,6 +12749,7 @@
     <w:rsid w:val="008B1087"/>
     <w:rsid w:val="008B2B2C"/>
     <w:rsid w:val="008E4C14"/>
+    <w:rsid w:val="009278DD"/>
     <w:rsid w:val="0093034B"/>
     <w:rsid w:val="00946AA5"/>
     <w:rsid w:val="00953D97"/>

</xml_diff>